<commit_message>
delete images from header
</commit_message>
<xml_diff>
--- a/Pуководство по картам и ключам в вашем приложении и консоли разработчиков Google.docx
+++ b/Pуководство по картам и ключам в вашем приложении и консоли разработчиков Google.docx
@@ -28,31 +28,17 @@
         </w:rPr>
         <w:t>P</w:t>
       </w:r>
-      <w:proofErr w:type="spellStart"/>
-      <w:r>
-        <w:rPr>
-          <w:rFonts w:ascii="Helvetica" w:eastAsia="Times New Roman" w:hAnsi="Helvetica" w:cs="Helvetica"/>
-          <w:color w:val="222222"/>
-          <w:kern w:val="0"/>
-          <w:sz w:val="27"/>
-          <w:szCs w:val="27"/>
-          <w:lang w:eastAsia="ru-RU"/>
-          <w14:ligatures w14:val="none"/>
-        </w:rPr>
-        <w:t>уководство</w:t>
-      </w:r>
-      <w:proofErr w:type="spellEnd"/>
-      <w:r>
-        <w:rPr>
-          <w:rFonts w:ascii="Helvetica" w:eastAsia="Times New Roman" w:hAnsi="Helvetica" w:cs="Helvetica"/>
-          <w:color w:val="222222"/>
-          <w:kern w:val="0"/>
-          <w:sz w:val="27"/>
-          <w:szCs w:val="27"/>
-          <w:lang w:eastAsia="ru-RU"/>
-          <w14:ligatures w14:val="none"/>
-        </w:rPr>
-        <w:t xml:space="preserve"> по картам и ключам в вашем приложении и консоли разработчиков Google.</w:t>
+      <w:r>
+        <w:rPr>
+          <w:rFonts w:ascii="Helvetica" w:eastAsia="Times New Roman" w:hAnsi="Helvetica" w:cs="Helvetica"/>
+          <w:color w:val="222222"/>
+          <w:kern w:val="0"/>
+          <w:sz w:val="27"/>
+          <w:szCs w:val="27"/>
+          <w:lang w:eastAsia="ru-RU"/>
+          <w14:ligatures w14:val="none"/>
+        </w:rPr>
+        <w:t>уководство по картам и ключам в вашем приложении и консоли разработчиков Google.</w:t>
       </w:r>
     </w:p>
     <w:p>
@@ -116,33 +102,7 @@
           <w:lang w:eastAsia="ru-RU"/>
           <w14:ligatures w14:val="none"/>
         </w:rPr>
-        <w:t>В меню выберите «API и службы</w:t>
-      </w:r>
-      <w:proofErr w:type="gramStart"/>
-      <w:r>
-        <w:rPr>
-          <w:rFonts w:ascii="Helvetica" w:eastAsia="Times New Roman" w:hAnsi="Helvetica" w:cs="Helvetica"/>
-          <w:color w:val="222222"/>
-          <w:kern w:val="0"/>
-          <w:sz w:val="27"/>
-          <w:szCs w:val="27"/>
-          <w:lang w:eastAsia="ru-RU"/>
-          <w14:ligatures w14:val="none"/>
-        </w:rPr>
-        <w:t>» &gt;</w:t>
-      </w:r>
-      <w:proofErr w:type="gramEnd"/>
-      <w:r>
-        <w:rPr>
-          <w:rFonts w:ascii="Helvetica" w:eastAsia="Times New Roman" w:hAnsi="Helvetica" w:cs="Helvetica"/>
-          <w:color w:val="222222"/>
-          <w:kern w:val="0"/>
-          <w:sz w:val="27"/>
-          <w:szCs w:val="27"/>
-          <w:lang w:eastAsia="ru-RU"/>
-          <w14:ligatures w14:val="none"/>
-        </w:rPr>
-        <w:t xml:space="preserve"> учетные данные &gt; нажмите «создать учетные данные» &gt; сгенерируйте 2 ключа API, один из которых называется «Клиент», а другой – «Сервер», чтобы помочь вам определить, какой из них используется для вызова &gt; мы уточним настройки для этих ключей. в следующих шагах</w:t>
+        <w:t>В меню выберите «API и службы» &gt; учетные данные &gt; нажмите «создать учетные данные» &gt; сгенерируйте 2 ключа API, один из которых называется «Клиент», а другой – «Сервер», чтобы помочь вам определить, какой из них используется для вызова &gt; мы уточним настройки для этих ключей. в следующих шагах</w:t>
       </w:r>
     </w:p>
     <w:p>
@@ -206,59 +166,7 @@
           <w:lang w:eastAsia="ru-RU"/>
           <w14:ligatures w14:val="none"/>
         </w:rPr>
-        <w:t xml:space="preserve">Ограничения </w:t>
-      </w:r>
-      <w:proofErr w:type="gramStart"/>
-      <w:r>
-        <w:rPr>
-          <w:rFonts w:ascii="Helvetica" w:eastAsia="Times New Roman" w:hAnsi="Helvetica" w:cs="Helvetica"/>
-          <w:color w:val="222222"/>
-          <w:kern w:val="0"/>
-          <w:sz w:val="27"/>
-          <w:szCs w:val="27"/>
-          <w:lang w:eastAsia="ru-RU"/>
-          <w14:ligatures w14:val="none"/>
-        </w:rPr>
-        <w:t>приложений &gt;</w:t>
-      </w:r>
-      <w:proofErr w:type="gramEnd"/>
-      <w:r>
-        <w:rPr>
-          <w:rFonts w:ascii="Helvetica" w:eastAsia="Times New Roman" w:hAnsi="Helvetica" w:cs="Helvetica"/>
-          <w:color w:val="222222"/>
-          <w:kern w:val="0"/>
-          <w:sz w:val="27"/>
-          <w:szCs w:val="27"/>
-          <w:lang w:eastAsia="ru-RU"/>
-          <w14:ligatures w14:val="none"/>
-        </w:rPr>
-        <w:t xml:space="preserve"> включите «</w:t>
-      </w:r>
-      <w:proofErr w:type="spellStart"/>
-      <w:r>
-        <w:rPr>
-          <w:rFonts w:ascii="Helvetica" w:eastAsia="Times New Roman" w:hAnsi="Helvetica" w:cs="Helvetica"/>
-          <w:color w:val="222222"/>
-          <w:kern w:val="0"/>
-          <w:sz w:val="27"/>
-          <w:szCs w:val="27"/>
-          <w:lang w:eastAsia="ru-RU"/>
-          <w14:ligatures w14:val="none"/>
-        </w:rPr>
-        <w:t>http-рефереры</w:t>
-      </w:r>
-      <w:proofErr w:type="spellEnd"/>
-      <w:r>
-        <w:rPr>
-          <w:rFonts w:ascii="Helvetica" w:eastAsia="Times New Roman" w:hAnsi="Helvetica" w:cs="Helvetica"/>
-          <w:color w:val="222222"/>
-          <w:kern w:val="0"/>
-          <w:sz w:val="27"/>
-          <w:szCs w:val="27"/>
-          <w:lang w:eastAsia="ru-RU"/>
-          <w14:ligatures w14:val="none"/>
-        </w:rPr>
-        <w:t>» &gt; добавьте домен своего приложения следующим образом: </w:t>
+        <w:t>Ограничения приложений &gt; включите «http-рефереры» &gt; добавьте домен своего приложения следующим образом: </w:t>
       </w:r>
       <w:hyperlink r:id="rId5" w:history="1">
         <w:r>
@@ -462,33 +370,7 @@
           <w:lang w:eastAsia="ru-RU"/>
           <w14:ligatures w14:val="none"/>
         </w:rPr>
-        <w:t xml:space="preserve">Ограничения </w:t>
-      </w:r>
-      <w:proofErr w:type="gramStart"/>
-      <w:r>
-        <w:rPr>
-          <w:rFonts w:ascii="Helvetica" w:eastAsia="Times New Roman" w:hAnsi="Helvetica" w:cs="Helvetica"/>
-          <w:color w:val="222222"/>
-          <w:kern w:val="0"/>
-          <w:sz w:val="27"/>
-          <w:szCs w:val="27"/>
-          <w:lang w:eastAsia="ru-RU"/>
-          <w14:ligatures w14:val="none"/>
-        </w:rPr>
-        <w:t>применения &gt;</w:t>
-      </w:r>
-      <w:proofErr w:type="gramEnd"/>
-      <w:r>
-        <w:rPr>
-          <w:rFonts w:ascii="Helvetica" w:eastAsia="Times New Roman" w:hAnsi="Helvetica" w:cs="Helvetica"/>
-          <w:color w:val="222222"/>
-          <w:kern w:val="0"/>
-          <w:sz w:val="27"/>
-          <w:szCs w:val="27"/>
-          <w:lang w:eastAsia="ru-RU"/>
-          <w14:ligatures w14:val="none"/>
-        </w:rPr>
-        <w:t xml:space="preserve"> не требуются</w:t>
+        <w:t>Ограничения применения &gt; не требуются</w:t>
       </w:r>
     </w:p>
     <w:p>
@@ -533,22 +415,8 @@
           <w14:ligatures w14:val="none"/>
         </w:rPr>
         <w:br/>
-        <w:t xml:space="preserve">– API </w:t>
-      </w:r>
-      <w:proofErr w:type="spellStart"/>
-      <w:r>
-        <w:rPr>
-          <w:rFonts w:ascii="Helvetica" w:eastAsia="Times New Roman" w:hAnsi="Helvetica" w:cs="Helvetica"/>
-          <w:color w:val="222222"/>
-          <w:kern w:val="0"/>
-          <w:sz w:val="27"/>
-          <w:szCs w:val="27"/>
-          <w:lang w:eastAsia="ru-RU"/>
-          <w14:ligatures w14:val="none"/>
-        </w:rPr>
-        <w:t>геокодирования</w:t>
-      </w:r>
-      <w:proofErr w:type="spellEnd"/>
+        <w:t>– API геокодирования</w:t>
+      </w:r>
       <w:r>
         <w:rPr>
           <w:rFonts w:ascii="Helvetica" w:eastAsia="Times New Roman" w:hAnsi="Helvetica" w:cs="Helvetica"/>
@@ -658,6 +526,312 @@
             </a:graphic>
           </wp:inline>
         </w:drawing>
+      </w:r>
+    </w:p>
+    <w:p/>
+    <w:p>
+      <w:pPr>
+        <w:jc w:val="center"/>
+        <w:rPr>
+          <w:rFonts w:ascii="Times New Roman" w:hAnsi="Times New Roman" w:cs="Times New Roman"/>
+          <w:b/>
+          <w:bCs/>
+          <w:sz w:val="28"/>
+          <w:szCs w:val="28"/>
+          <w:lang w:val="en-US"/>
+        </w:rPr>
+      </w:pPr>
+      <w:r>
+        <w:rPr>
+          <w:rFonts w:ascii="Times New Roman" w:hAnsi="Times New Roman" w:cs="Times New Roman"/>
+          <w:b/>
+          <w:bCs/>
+          <w:sz w:val="28"/>
+          <w:szCs w:val="28"/>
+        </w:rPr>
+        <w:t xml:space="preserve">Настройка маршрутизации при деплое </w:t>
+      </w:r>
+      <w:r>
+        <w:rPr>
+          <w:rFonts w:ascii="Times New Roman" w:hAnsi="Times New Roman" w:cs="Times New Roman"/>
+          <w:b/>
+          <w:bCs/>
+          <w:sz w:val="28"/>
+          <w:szCs w:val="28"/>
+          <w:lang w:val="en-US"/>
+        </w:rPr>
+        <w:t>SPA</w:t>
+      </w:r>
+    </w:p>
+    <w:p>
+      <w:pPr>
+        <w:rPr>
+          <w:rStyle w:val="yt-core-attributed-string--link-inherit-color"/>
+          <w:rFonts w:ascii="Roboto" w:hAnsi="Roboto"/>
+          <w:color w:val="065FD4"/>
+          <w:sz w:val="21"/>
+          <w:szCs w:val="21"/>
+          <w:bdr w:val="none" w:sz="0" w:space="0" w:color="auto" w:frame="1"/>
+          <w:lang w:val="en-US"/>
+        </w:rPr>
+      </w:pPr>
+      <w:r>
+        <w:rPr>
+          <w:rStyle w:val="yt-core-attributed-string--link-inherit-color"/>
+          <w:rFonts w:ascii="Roboto" w:hAnsi="Roboto"/>
+          <w:color w:val="131313"/>
+          <w:sz w:val="21"/>
+          <w:szCs w:val="21"/>
+          <w:bdr w:val="none" w:sz="0" w:space="0" w:color="auto" w:frame="1"/>
+          <w:lang w:val="en-US"/>
+        </w:rPr>
+        <w:t xml:space="preserve">spa-github-pages </w:t>
+      </w:r>
+      <w:r>
+        <w:rPr>
+          <w:rStyle w:val="yt-core-attributed-string--link-inherit-color"/>
+          <w:rFonts w:ascii="Roboto" w:hAnsi="Roboto"/>
+          <w:color w:val="131313"/>
+          <w:sz w:val="21"/>
+          <w:szCs w:val="21"/>
+          <w:bdr w:val="none" w:sz="0" w:space="0" w:color="auto" w:frame="1"/>
+        </w:rPr>
+        <w:t>от</w:t>
+      </w:r>
+      <w:r>
+        <w:rPr>
+          <w:rStyle w:val="yt-core-attributed-string--link-inherit-color"/>
+          <w:rFonts w:ascii="Roboto" w:hAnsi="Roboto"/>
+          <w:color w:val="131313"/>
+          <w:sz w:val="21"/>
+          <w:szCs w:val="21"/>
+          <w:bdr w:val="none" w:sz="0" w:space="0" w:color="auto" w:frame="1"/>
+          <w:lang w:val="en-US"/>
+        </w:rPr>
+        <w:t xml:space="preserve"> @rafgraph — </w:t>
+      </w:r>
+      <w:hyperlink r:id="rId8" w:tgtFrame="_blank" w:history="1">
+        <w:r>
+          <w:rPr>
+            <w:rStyle w:val="a4"/>
+            <w:rFonts w:ascii="Roboto" w:hAnsi="Roboto"/>
+            <w:sz w:val="21"/>
+            <w:szCs w:val="21"/>
+            <w:bdr w:val="none" w:sz="0" w:space="0" w:color="auto" w:frame="1"/>
+            <w:lang w:val="en-US"/>
+          </w:rPr>
+          <w:t>https://github.com/rafgraph/</w:t>
+        </w:r>
+      </w:hyperlink>
+    </w:p>
+    <w:p>
+      <w:pPr>
+        <w:rPr>
+          <w:rFonts w:ascii="Times New Roman" w:hAnsi="Times New Roman" w:cs="Times New Roman"/>
+          <w:sz w:val="28"/>
+          <w:szCs w:val="28"/>
+        </w:rPr>
+      </w:pPr>
+      <w:r>
+        <w:rPr>
+          <w:rFonts w:ascii="Times New Roman" w:hAnsi="Times New Roman" w:cs="Times New Roman"/>
+          <w:sz w:val="28"/>
+          <w:szCs w:val="28"/>
+        </w:rPr>
+        <w:t xml:space="preserve">Создаем </w:t>
+      </w:r>
+      <w:r>
+        <w:rPr>
+          <w:rFonts w:ascii="Times New Roman" w:hAnsi="Times New Roman" w:cs="Times New Roman"/>
+          <w:sz w:val="28"/>
+          <w:szCs w:val="28"/>
+        </w:rPr>
+        <w:t>файл 404.</w:t>
+      </w:r>
+      <w:r>
+        <w:rPr>
+          <w:rFonts w:ascii="Times New Roman" w:hAnsi="Times New Roman" w:cs="Times New Roman"/>
+          <w:sz w:val="28"/>
+          <w:szCs w:val="28"/>
+          <w:lang w:val="en-US"/>
+        </w:rPr>
+        <w:t>html</w:t>
+      </w:r>
+      <w:r>
+        <w:rPr>
+          <w:rFonts w:ascii="Times New Roman" w:hAnsi="Times New Roman" w:cs="Times New Roman"/>
+          <w:sz w:val="28"/>
+          <w:szCs w:val="28"/>
+        </w:rPr>
+        <w:t xml:space="preserve"> в директории </w:t>
+      </w:r>
+      <w:r>
+        <w:rPr>
+          <w:rFonts w:ascii="Times New Roman" w:hAnsi="Times New Roman" w:cs="Times New Roman"/>
+          <w:sz w:val="28"/>
+          <w:szCs w:val="28"/>
+          <w:lang w:val="en-US"/>
+        </w:rPr>
+        <w:t>public</w:t>
+      </w:r>
+      <w:r>
+        <w:rPr>
+          <w:rFonts w:ascii="Times New Roman" w:hAnsi="Times New Roman" w:cs="Times New Roman"/>
+          <w:sz w:val="28"/>
+          <w:szCs w:val="28"/>
+        </w:rPr>
+        <w:t>. В него вставляем скрипт</w:t>
+      </w:r>
+      <w:r>
+        <w:rPr>
+          <w:rFonts w:ascii="Times New Roman" w:hAnsi="Times New Roman" w:cs="Times New Roman"/>
+          <w:sz w:val="28"/>
+          <w:szCs w:val="28"/>
+        </w:rPr>
+        <w:t xml:space="preserve">. </w:t>
+      </w:r>
+      <w:r>
+        <w:rPr>
+          <w:rFonts w:ascii="Times New Roman" w:hAnsi="Times New Roman" w:cs="Times New Roman"/>
+          <w:sz w:val="28"/>
+          <w:szCs w:val="28"/>
+        </w:rPr>
+        <w:t xml:space="preserve">В переменную </w:t>
+      </w:r>
+      <w:r>
+        <w:rPr>
+          <w:rFonts w:ascii="Times New Roman" w:hAnsi="Times New Roman" w:cs="Times New Roman"/>
+          <w:sz w:val="28"/>
+          <w:szCs w:val="28"/>
+          <w:lang w:val="en-US"/>
+        </w:rPr>
+        <w:t>pathSegmentsToKeep</w:t>
+      </w:r>
+      <w:r>
+        <w:rPr>
+          <w:rFonts w:ascii="Times New Roman" w:hAnsi="Times New Roman" w:cs="Times New Roman"/>
+          <w:sz w:val="28"/>
+          <w:szCs w:val="28"/>
+        </w:rPr>
+        <w:t xml:space="preserve"> </w:t>
+      </w:r>
+      <w:r>
+        <w:rPr>
+          <w:rFonts w:ascii="Times New Roman" w:hAnsi="Times New Roman" w:cs="Times New Roman"/>
+          <w:sz w:val="28"/>
+          <w:szCs w:val="28"/>
+        </w:rPr>
+        <w:t xml:space="preserve">указываем число сегментов от корня. Т.е. если </w:t>
+      </w:r>
+      <w:r>
+        <w:rPr>
+          <w:rFonts w:ascii="Times New Roman" w:hAnsi="Times New Roman" w:cs="Times New Roman"/>
+          <w:sz w:val="28"/>
+          <w:szCs w:val="28"/>
+        </w:rPr>
+        <w:t>корень приложения расположен в корне репозитория, то 1, если есть ещё один подсегмент, то 2.</w:t>
+      </w:r>
+    </w:p>
+    <w:p>
+      <w:pPr>
+        <w:rPr>
+          <w:rFonts w:ascii="Times New Roman" w:hAnsi="Times New Roman" w:cs="Times New Roman"/>
+          <w:sz w:val="28"/>
+          <w:szCs w:val="28"/>
+        </w:rPr>
+      </w:pPr>
+      <w:r>
+        <w:rPr>
+          <w:rFonts w:ascii="Times New Roman" w:hAnsi="Times New Roman" w:cs="Times New Roman"/>
+          <w:sz w:val="28"/>
+          <w:szCs w:val="28"/>
+        </w:rPr>
+        <w:t xml:space="preserve">Копируем код из </w:t>
+      </w:r>
+      <w:r>
+        <w:rPr>
+          <w:rFonts w:ascii="Times New Roman" w:hAnsi="Times New Roman" w:cs="Times New Roman"/>
+          <w:sz w:val="28"/>
+          <w:szCs w:val="28"/>
+          <w:lang w:val="en-US"/>
+        </w:rPr>
+        <w:t>index</w:t>
+      </w:r>
+      <w:r>
+        <w:rPr>
+          <w:rFonts w:ascii="Times New Roman" w:hAnsi="Times New Roman" w:cs="Times New Roman"/>
+          <w:sz w:val="28"/>
+          <w:szCs w:val="28"/>
+        </w:rPr>
+        <w:t>.</w:t>
+      </w:r>
+      <w:r>
+        <w:rPr>
+          <w:rFonts w:ascii="Times New Roman" w:hAnsi="Times New Roman" w:cs="Times New Roman"/>
+          <w:sz w:val="28"/>
+          <w:szCs w:val="28"/>
+          <w:lang w:val="en-US"/>
+        </w:rPr>
+        <w:t>html</w:t>
+      </w:r>
+      <w:r>
+        <w:rPr>
+          <w:rFonts w:ascii="Times New Roman" w:hAnsi="Times New Roman" w:cs="Times New Roman"/>
+          <w:sz w:val="28"/>
+          <w:szCs w:val="28"/>
+        </w:rPr>
+        <w:t xml:space="preserve"> </w:t>
+      </w:r>
+      <w:r>
+        <w:rPr>
+          <w:rFonts w:ascii="Times New Roman" w:hAnsi="Times New Roman" w:cs="Times New Roman"/>
+          <w:sz w:val="28"/>
+          <w:szCs w:val="28"/>
+        </w:rPr>
+        <w:t xml:space="preserve">из секции </w:t>
+      </w:r>
+      <w:r>
+        <w:rPr>
+          <w:rFonts w:ascii="Times New Roman" w:hAnsi="Times New Roman" w:cs="Times New Roman"/>
+          <w:sz w:val="28"/>
+          <w:szCs w:val="28"/>
+          <w:lang w:val="en-US"/>
+        </w:rPr>
+        <w:t>head</w:t>
+      </w:r>
+      <w:r>
+        <w:rPr>
+          <w:rFonts w:ascii="Times New Roman" w:hAnsi="Times New Roman" w:cs="Times New Roman"/>
+          <w:sz w:val="28"/>
+          <w:szCs w:val="28"/>
+        </w:rPr>
+        <w:t xml:space="preserve"> в свой </w:t>
+      </w:r>
+      <w:r>
+        <w:rPr>
+          <w:rFonts w:ascii="Times New Roman" w:hAnsi="Times New Roman" w:cs="Times New Roman"/>
+          <w:sz w:val="28"/>
+          <w:szCs w:val="28"/>
+          <w:lang w:val="en-US"/>
+        </w:rPr>
+        <w:t>index</w:t>
+      </w:r>
+      <w:r>
+        <w:rPr>
+          <w:rFonts w:ascii="Times New Roman" w:hAnsi="Times New Roman" w:cs="Times New Roman"/>
+          <w:sz w:val="28"/>
+          <w:szCs w:val="28"/>
+        </w:rPr>
+        <w:t>.</w:t>
+      </w:r>
+      <w:r>
+        <w:rPr>
+          <w:rFonts w:ascii="Times New Roman" w:hAnsi="Times New Roman" w:cs="Times New Roman"/>
+          <w:sz w:val="28"/>
+          <w:szCs w:val="28"/>
+          <w:lang w:val="en-US"/>
+        </w:rPr>
+        <w:t>html</w:t>
       </w:r>
     </w:p>
     <w:sectPr>
@@ -1675,6 +1849,11 @@
     <w:basedOn w:val="a0"/>
     <w:rsid w:val="000E7E1E"/>
   </w:style>
+  <w:style w:type="character" w:customStyle="1" w:styleId="yt-core-attributed-string--link-inherit-color">
+    <w:name w:val="yt-core-attributed-string--link-inherit-color"/>
+    <w:basedOn w:val="a0"/>
+    <w:rsid w:val="00F03D4C"/>
+  </w:style>
 </w:styles>
 </file>
 

</xml_diff>